<commit_message>
Panel de estadisticas de Admin y actualizacion de MyReservationsPage de User
</commit_message>
<xml_diff>
--- a/gestor_reservas_frontend/frontend_documentacion/13. Gestion de usuarios desde admin.docx
+++ b/gestor_reservas_frontend/frontend_documentacion/13. Gestion de usuarios desde admin.docx
@@ -2661,6 +2661,9 @@
     </w:p>
     <w:p>
       <w:r>
+        <w:rPr>
+          <w:noProof/>
+        </w:rPr>
         <w:drawing>
           <wp:inline distT="0" distB="0" distL="0" distR="0" wp14:anchorId="239934E2" wp14:editId="098FB161">
             <wp:extent cx="5400040" cy="149225"/>
@@ -2710,6 +2713,9 @@
     </w:p>
     <w:p>
       <w:r>
+        <w:rPr>
+          <w:noProof/>
+        </w:rPr>
         <w:drawing>
           <wp:inline distT="0" distB="0" distL="0" distR="0" wp14:anchorId="4EAA47C2" wp14:editId="4CDD5F68">
             <wp:extent cx="5400040" cy="549275"/>
@@ -2759,6 +2765,9 @@
     </w:p>
     <w:p>
       <w:r>
+        <w:rPr>
+          <w:noProof/>
+        </w:rPr>
         <w:drawing>
           <wp:inline distT="0" distB="0" distL="0" distR="0" wp14:anchorId="4E244AB9" wp14:editId="2148E6F6">
             <wp:extent cx="5400040" cy="1019810"/>
@@ -2803,6 +2812,9 @@
     </w:p>
     <w:p>
       <w:r>
+        <w:rPr>
+          <w:noProof/>
+        </w:rPr>
         <w:drawing>
           <wp:inline distT="0" distB="0" distL="0" distR="0" wp14:anchorId="3F4CA97F" wp14:editId="5A6D486C">
             <wp:extent cx="5400040" cy="138430"/>

</xml_diff>